<commit_message>
Actualización formatos con identidad gráfica
</commit_message>
<xml_diff>
--- a/docs/formats/EX20MT2DA-FichaLecturaScrum.docx
+++ b/docs/formats/EX20MT2DA-FichaLecturaScrum.docx
@@ -386,6 +386,7 @@
               <w:rPr>
                 <w:rFonts w:asciiTheme="majorHAnsi" w:hAnsiTheme="majorHAnsi"/>
               </w:rPr>
+              <w:lastRenderedPageBreak/>
               <w:t>Describa cada uno de los artefactos utilizados en Scrum: descripción, propósito, c</w:t>
             </w:r>
             <w:r>
@@ -983,7 +984,7 @@
                       </a:ln>
                       <a:extLst>
                         <a:ext uri="{91240B29-F687-4f45-9708-019B960494DF}">
-                          <a14:hiddenLine xmlns:a14="http://schemas.microsoft.com/office/drawing/2010/main" xmlns:w="http://schemas.openxmlformats.org/wordprocessingml/2006/main" xmlns:w10="urn:schemas-microsoft-com:office:word" xmlns:v="urn:schemas-microsoft-com:vml" xmlns:o="urn:schemas-microsoft-com:office:office" xmlns:mv="urn:schemas-microsoft-com:mac:vml" xmlns:mo="http://schemas.microsoft.com/office/mac/office/2008/main" xmlns="" w="9525">
+                          <a14:hiddenLine xmlns="" xmlns:mo="http://schemas.microsoft.com/office/mac/office/2008/main" xmlns:mv="urn:schemas-microsoft-com:mac:vml" xmlns:o="urn:schemas-microsoft-com:office:office" xmlns:v="urn:schemas-microsoft-com:vml" xmlns:w10="urn:schemas-microsoft-com:office:word" xmlns:w="http://schemas.openxmlformats.org/wordprocessingml/2006/main" xmlns:a14="http://schemas.microsoft.com/office/drawing/2010/main" w="9525">
                             <a:solidFill>
                               <a:srgbClr val="000000"/>
                             </a:solidFill>
@@ -1055,7 +1056,7 @@
             </wp:anchor>
           </w:drawing>
         </mc:Choice>
-        <mc:Fallback xmlns:a14="http://schemas.microsoft.com/office/drawing/2010/main" xmlns:a="http://schemas.openxmlformats.org/drawingml/2006/main">
+        <mc:Fallback xmlns:a="http://schemas.openxmlformats.org/drawingml/2006/main" xmlns:a14="http://schemas.microsoft.com/office/drawing/2010/main">
           <w:pict w14:anchorId="3A159197">
             <v:shapetype id="_x0000_t202" coordsize="21600,21600" o:spt="202" path="m,l,21600r21600,l21600,xe" w14:anchorId="5B38464C">
               <v:stroke joinstyle="miter"/>
@@ -1213,13 +1214,17 @@
     </w:pPr>
     <w:r>
       <w:rPr>
+        <w:rFonts w:ascii="Calibri Light" w:hAnsi="Calibri Light"/>
+        <w:b/>
         <w:noProof/>
+        <w:sz w:val="24"/>
+        <w:lang w:val="es-ES"/>
       </w:rPr>
       <w:drawing>
-        <wp:inline distT="0" distB="0" distL="0" distR="0" wp14:anchorId="170B62D2" wp14:editId="4CC3E0C8">
-          <wp:extent cx="5780599" cy="1341384"/>
-          <wp:effectExtent l="0" t="0" r="0" b="0"/>
-          <wp:docPr id="2" name="Imagen 2" descr="Imagen que contiene Texto&#10;&#10;Descripción generada automáticamente"/>
+        <wp:inline distT="0" distB="0" distL="0" distR="0" wp14:anchorId="206D381B" wp14:editId="014C8A23">
+          <wp:extent cx="6906895" cy="975360"/>
+          <wp:effectExtent l="0" t="0" r="8255" b="0"/>
+          <wp:docPr id="4" name="Imagen 4" descr="Imagen que contiene Logotipo&#10;&#10;Descripción generada automáticamente"/>
           <wp:cNvGraphicFramePr>
             <a:graphicFrameLocks xmlns:a="http://schemas.openxmlformats.org/drawingml/2006/main" noChangeAspect="1"/>
           </wp:cNvGraphicFramePr>
@@ -1227,17 +1232,11 @@
             <a:graphicData uri="http://schemas.openxmlformats.org/drawingml/2006/picture">
               <pic:pic xmlns:pic="http://schemas.openxmlformats.org/drawingml/2006/picture">
                 <pic:nvPicPr>
-                  <pic:cNvPr id="0" name="Imagen 2"/>
+                  <pic:cNvPr id="4" name="Imagen 4" descr="Imagen que contiene Logotipo&#10;&#10;Descripción generada automáticamente"/>
                   <pic:cNvPicPr/>
                 </pic:nvPicPr>
                 <pic:blipFill>
-                  <a:blip r:embed="rId1">
-                    <a:extLst>
-                      <a:ext uri="{28A0092B-C50C-407E-A947-70E740481C1C}">
-                        <a14:useLocalDpi xmlns:a14="http://schemas.microsoft.com/office/drawing/2010/main" val="0"/>
-                      </a:ext>
-                    </a:extLst>
-                  </a:blip>
+                  <a:blip r:embed="rId1"/>
                   <a:stretch>
                     <a:fillRect/>
                   </a:stretch>
@@ -1245,7 +1244,7 @@
                 <pic:spPr>
                   <a:xfrm>
                     <a:off x="0" y="0"/>
-                    <a:ext cx="5780599" cy="1341384"/>
+                    <a:ext cx="6906895" cy="975360"/>
                   </a:xfrm>
                   <a:prstGeom prst="rect">
                     <a:avLst/>
@@ -1257,6 +1256,25 @@
         </wp:inline>
       </w:drawing>
     </w:r>
+  </w:p>
+  <w:p>
+    <w:pPr>
+      <w:pStyle w:val="Heading1-FormatOnly"/>
+      <w:pBdr>
+        <w:bottom w:val="none" w:sz="0" w:space="0" w:color="auto"/>
+      </w:pBdr>
+      <w:tabs>
+        <w:tab w:val="right" w:pos="8640"/>
+      </w:tabs>
+      <w:spacing w:after="11"/>
+      <w:jc w:val="center"/>
+      <w:rPr>
+        <w:rFonts w:ascii="Calibri Light" w:hAnsi="Calibri Light"/>
+        <w:b/>
+        <w:sz w:val="24"/>
+        <w:lang w:val="es-ES"/>
+      </w:rPr>
+    </w:pPr>
   </w:p>
 </w:hdr>
 </file>
@@ -4894,18 +4912,18 @@
 </file>
 
 <file path=customXml/item2.xml><?xml version="1.0" encoding="utf-8"?>
-<p:properties xmlns:p="http://schemas.microsoft.com/office/2006/metadata/properties" xmlns:xsi="http://www.w3.org/2001/XMLSchema-instance" xmlns:pc="http://schemas.microsoft.com/office/infopath/2007/PartnerControls">
-  <documentManagement/>
-</p:properties>
-</file>
-
-<file path=customXml/item3.xml><?xml version="1.0" encoding="utf-8"?>
 <?mso-contentType ?>
 <FormTemplates xmlns="http://schemas.microsoft.com/sharepoint/v3/contenttype/forms">
   <Display>DocumentLibraryForm</Display>
   <Edit>DocumentLibraryForm</Edit>
   <New>DocumentLibraryForm</New>
 </FormTemplates>
+</file>
+
+<file path=customXml/item3.xml><?xml version="1.0" encoding="utf-8"?>
+<p:properties xmlns:p="http://schemas.microsoft.com/office/2006/metadata/properties" xmlns:xsi="http://www.w3.org/2001/XMLSchema-instance" xmlns:pc="http://schemas.microsoft.com/office/infopath/2007/PartnerControls">
+  <documentManagement/>
+</p:properties>
 </file>
 
 <file path=customXml/itemProps1.xml><?xml version="1.0" encoding="utf-8"?>
@@ -4929,18 +4947,18 @@
 </file>
 
 <file path=customXml/itemProps2.xml><?xml version="1.0" encoding="utf-8"?>
+<ds:datastoreItem xmlns:ds="http://schemas.openxmlformats.org/officeDocument/2006/customXml" ds:itemID="{405F09DE-25B5-4DD8-9296-EFA9A7FE3FA8}">
+  <ds:schemaRefs>
+    <ds:schemaRef ds:uri="http://schemas.microsoft.com/sharepoint/v3/contenttype/forms"/>
+  </ds:schemaRefs>
+</ds:datastoreItem>
+</file>
+
+<file path=customXml/itemProps3.xml><?xml version="1.0" encoding="utf-8"?>
 <ds:datastoreItem xmlns:ds="http://schemas.openxmlformats.org/officeDocument/2006/customXml" ds:itemID="{2E4AB216-8AFC-4447-92BC-94AA2215D9FE}">
   <ds:schemaRefs>
     <ds:schemaRef ds:uri="http://schemas.microsoft.com/office/2006/metadata/properties"/>
     <ds:schemaRef ds:uri="http://schemas.microsoft.com/office/infopath/2007/PartnerControls"/>
   </ds:schemaRefs>
 </ds:datastoreItem>
-</file>
-
-<file path=customXml/itemProps3.xml><?xml version="1.0" encoding="utf-8"?>
-<ds:datastoreItem xmlns:ds="http://schemas.openxmlformats.org/officeDocument/2006/customXml" ds:itemID="{405F09DE-25B5-4DD8-9296-EFA9A7FE3FA8}">
-  <ds:schemaRefs>
-    <ds:schemaRef ds:uri="http://schemas.microsoft.com/sharepoint/v3/contenttype/forms"/>
-  </ds:schemaRefs>
-</ds:datastoreItem>
 </file>
</xml_diff>